<commit_message>
TS Padam Input related 22/12/2020
</commit_message>
<xml_diff>
--- a/TS-Padam/TS-3.1/TS 3.1 Baraha Pada Paatam.docx
+++ b/TS-Padam/TS-3.1/TS 3.1 Baraha Pada Paatam.docx
@@ -284,6 +284,18 @@
         </w:rPr>
         <w:t>Confirm corrections given in TS 3.1 Sanskrit Pada Paatam are incorporated.</w:t>
       </w:r>
+      <w:r>
+        <w:rPr>
+          <w:rFonts w:ascii="Arial" w:hAnsi="Arial" w:cs="Arial"/>
+          <w:color w:val="000000"/>
+          <w:sz w:val="36"/>
+          <w:szCs w:val="36"/>
+          <w:lang w:bidi="hi-IN"/>
+        </w:rPr>
+        <w:t xml:space="preserve"> (Ref Version 1.0 dated October 31,2020)</w:t>
+      </w:r>
+      <w:bookmarkStart w:id="0" w:name="_GoBack"/>
+      <w:bookmarkEnd w:id="0"/>
     </w:p>
     <w:p>
       <w:pPr>
@@ -351,8 +363,6 @@
         </w:rPr>
         <w:t xml:space="preserve"> </w:t>
       </w:r>
-      <w:bookmarkStart w:id="0" w:name="_GoBack"/>
-      <w:bookmarkEnd w:id="0"/>
       <w:r>
         <w:rPr>
           <w:rFonts w:ascii="Arial" w:hAnsi="Arial" w:cs="Arial"/>
@@ -420,32 +430,66 @@
           <w:lang w:bidi="hi-IN"/>
         </w:rPr>
         <w:lastRenderedPageBreak/>
-        <w:t>OM namaH paramAtmanE, SrI mahAgaNapatayE namaH, SrI guruByO namaH</w:t>
-      </w:r>
-    </w:p>
-    <w:p>
-      <w:pPr>
-        <w:autoSpaceDE w:val="0"/>
-        <w:autoSpaceDN w:val="0"/>
-        <w:adjustRightInd w:val="0"/>
-        <w:spacing w:after="0" w:line="240" w:lineRule="auto"/>
-        <w:rPr>
-          <w:rFonts w:ascii="Arial" w:hAnsi="Arial" w:cs="Arial"/>
-          <w:color w:val="000000"/>
-          <w:sz w:val="36"/>
-          <w:szCs w:val="36"/>
-          <w:lang w:bidi="hi-IN"/>
-        </w:rPr>
-      </w:pPr>
-      <w:r>
-        <w:rPr>
-          <w:rFonts w:ascii="Arial" w:hAnsi="Arial" w:cs="Arial"/>
-          <w:color w:val="000000"/>
-          <w:sz w:val="36"/>
-          <w:szCs w:val="36"/>
-          <w:lang w:bidi="hi-IN"/>
-        </w:rPr>
-        <w:t>haqriqH OM</w:t>
+        <w:t xml:space="preserve">OM namaH paramAtmanE, </w:t>
+      </w:r>
+      <w:proofErr w:type="gramStart"/>
+      <w:r>
+        <w:rPr>
+          <w:rFonts w:ascii="Arial" w:hAnsi="Arial" w:cs="Arial"/>
+          <w:color w:val="000000"/>
+          <w:sz w:val="36"/>
+          <w:szCs w:val="36"/>
+          <w:lang w:bidi="hi-IN"/>
+        </w:rPr>
+        <w:t>SrI</w:t>
+      </w:r>
+      <w:proofErr w:type="gramEnd"/>
+      <w:r>
+        <w:rPr>
+          <w:rFonts w:ascii="Arial" w:hAnsi="Arial" w:cs="Arial"/>
+          <w:color w:val="000000"/>
+          <w:sz w:val="36"/>
+          <w:szCs w:val="36"/>
+          <w:lang w:bidi="hi-IN"/>
+        </w:rPr>
+        <w:t xml:space="preserve"> mahAgaNapatayE namaH, SrI guruByO namaH</w:t>
+      </w:r>
+    </w:p>
+    <w:p>
+      <w:pPr>
+        <w:autoSpaceDE w:val="0"/>
+        <w:autoSpaceDN w:val="0"/>
+        <w:adjustRightInd w:val="0"/>
+        <w:spacing w:after="0" w:line="240" w:lineRule="auto"/>
+        <w:rPr>
+          <w:rFonts w:ascii="Arial" w:hAnsi="Arial" w:cs="Arial"/>
+          <w:color w:val="000000"/>
+          <w:sz w:val="36"/>
+          <w:szCs w:val="36"/>
+          <w:lang w:bidi="hi-IN"/>
+        </w:rPr>
+      </w:pPr>
+      <w:proofErr w:type="gramStart"/>
+      <w:r>
+        <w:rPr>
+          <w:rFonts w:ascii="Arial" w:hAnsi="Arial" w:cs="Arial"/>
+          <w:color w:val="000000"/>
+          <w:sz w:val="36"/>
+          <w:szCs w:val="36"/>
+          <w:lang w:bidi="hi-IN"/>
+        </w:rPr>
+        <w:t>haqriqH</w:t>
+      </w:r>
+      <w:proofErr w:type="gramEnd"/>
+      <w:r>
+        <w:rPr>
+          <w:rFonts w:ascii="Arial" w:hAnsi="Arial" w:cs="Arial"/>
+          <w:color w:val="000000"/>
+          <w:sz w:val="36"/>
+          <w:szCs w:val="36"/>
+          <w:lang w:bidi="hi-IN"/>
+        </w:rPr>
+        <w:t xml:space="preserve"> OM</w:t>
       </w:r>
     </w:p>
     <w:p>
@@ -1004,7 +1048,29 @@
           <w:szCs w:val="36"/>
           <w:lang w:bidi="hi-IN"/>
         </w:rPr>
-        <w:t>(yaja#mAnO - dIqkShA(gm) - hantO$ - rbrAhmaqNA -Scatu#rvi(gm)SatiSca) (A1)</w:t>
+        <w:t>(</w:t>
+      </w:r>
+      <w:proofErr w:type="gramStart"/>
+      <w:r>
+        <w:rPr>
+          <w:rFonts w:ascii="Arial" w:hAnsi="Arial" w:cs="Arial"/>
+          <w:color w:val="000000"/>
+          <w:sz w:val="36"/>
+          <w:szCs w:val="36"/>
+          <w:lang w:bidi="hi-IN"/>
+        </w:rPr>
+        <w:t>yaja#</w:t>
+      </w:r>
+      <w:proofErr w:type="gramEnd"/>
+      <w:r>
+        <w:rPr>
+          <w:rFonts w:ascii="Arial" w:hAnsi="Arial" w:cs="Arial"/>
+          <w:color w:val="000000"/>
+          <w:sz w:val="36"/>
+          <w:szCs w:val="36"/>
+          <w:lang w:bidi="hi-IN"/>
+        </w:rPr>
+        <w:t>mAnO - dIqkShA(gm) - hantO$ - rbrAhmaqNA -Scatu#rvi(gm)SatiSca) (A1)</w:t>
       </w:r>
     </w:p>
     <w:p>
@@ -1262,15 +1328,27 @@
           <w:lang w:bidi="hi-IN"/>
         </w:rPr>
       </w:pPr>
-      <w:r>
-        <w:rPr>
-          <w:rFonts w:ascii="Arial" w:hAnsi="Arial" w:cs="Arial"/>
-          <w:color w:val="000000"/>
-          <w:sz w:val="36"/>
-          <w:szCs w:val="36"/>
-          <w:lang w:bidi="hi-IN"/>
-        </w:rPr>
-        <w:t xml:space="preserve">vai | aqddhvaqryOH | praqtiqShThAmiti# prati - sthAm | </w:t>
+      <w:proofErr w:type="gramStart"/>
+      <w:r>
+        <w:rPr>
+          <w:rFonts w:ascii="Arial" w:hAnsi="Arial" w:cs="Arial"/>
+          <w:color w:val="000000"/>
+          <w:sz w:val="36"/>
+          <w:szCs w:val="36"/>
+          <w:lang w:bidi="hi-IN"/>
+        </w:rPr>
+        <w:t>vai</w:t>
+      </w:r>
+      <w:proofErr w:type="gramEnd"/>
+      <w:r>
+        <w:rPr>
+          <w:rFonts w:ascii="Arial" w:hAnsi="Arial" w:cs="Arial"/>
+          <w:color w:val="000000"/>
+          <w:sz w:val="36"/>
+          <w:szCs w:val="36"/>
+          <w:lang w:bidi="hi-IN"/>
+        </w:rPr>
+        <w:t xml:space="preserve"> | aqddhvaqryOH | praqtiqShThAmiti# prati - sthAm | </w:t>
       </w:r>
       <w:r>
         <w:rPr>
@@ -1327,15 +1405,27 @@
           <w:lang w:bidi="hi-IN"/>
         </w:rPr>
       </w:pPr>
-      <w:r>
-        <w:rPr>
-          <w:rFonts w:ascii="Arial" w:hAnsi="Arial" w:cs="Arial"/>
-          <w:color w:val="000000"/>
-          <w:sz w:val="36"/>
-          <w:szCs w:val="36"/>
-          <w:lang w:bidi="hi-IN"/>
-        </w:rPr>
-        <w:t>praqtiqShThAyAq iti# prati-sthAyA$H | iqyAqt | tasmA$t | saqmAqnatra# | tiShTha#tA | hOqtaqvya$m | prati#ShThityAq itiq prati# - sthiqtyaiq | yaH | vai | aqddhvaqryOH | svam | vEda# | svavAqnitiq sva - vAqn | Eqva | Baqvaqtiq | sruk | vai | aqsyaq | svam | vAqyaqvya$m | aqsyaq | 7 (50)</w:t>
+      <w:proofErr w:type="gramStart"/>
+      <w:r>
+        <w:rPr>
+          <w:rFonts w:ascii="Arial" w:hAnsi="Arial" w:cs="Arial"/>
+          <w:color w:val="000000"/>
+          <w:sz w:val="36"/>
+          <w:szCs w:val="36"/>
+          <w:lang w:bidi="hi-IN"/>
+        </w:rPr>
+        <w:t>praqtiqShThAyAq</w:t>
+      </w:r>
+      <w:proofErr w:type="gramEnd"/>
+      <w:r>
+        <w:rPr>
+          <w:rFonts w:ascii="Arial" w:hAnsi="Arial" w:cs="Arial"/>
+          <w:color w:val="000000"/>
+          <w:sz w:val="36"/>
+          <w:szCs w:val="36"/>
+          <w:lang w:bidi="hi-IN"/>
+        </w:rPr>
+        <w:t xml:space="preserve"> iti# prati-sthAyA$H | iqyAqt | tasmA$t | saqmAqnatra# | tiShTha#tA | hOqtaqvya$m | prati#ShThityAq itiq prati# - sthiqtyaiq | yaH | vai | aqddhvaqryOH | svam | vEda# | svavAqnitiq sva - vAqn | Eqva | Baqvaqtiq | sruk | vai | aqsyaq | svam | vAqyaqvya$m | aqsyaq | 7 (50)</w:t>
       </w:r>
     </w:p>
     <w:p>
@@ -1511,7 +1601,29 @@
           <w:szCs w:val="36"/>
           <w:lang w:bidi="hi-IN"/>
         </w:rPr>
-        <w:t>(Eqva - ti#ShThatiq yO - vA#yaqvya#masyaq - grahaqM ~Mvai - kAqnna - vi(gm)#SaqtiSca#) (A2)</w:t>
+        <w:t xml:space="preserve">(Eqva - ti#ShThatiq yO - vA#yaqvya#masyaq - grahaqM ~Mvai - kAqnna - </w:t>
+      </w:r>
+      <w:proofErr w:type="gramStart"/>
+      <w:r>
+        <w:rPr>
+          <w:rFonts w:ascii="Arial" w:hAnsi="Arial" w:cs="Arial"/>
+          <w:color w:val="000000"/>
+          <w:sz w:val="36"/>
+          <w:szCs w:val="36"/>
+          <w:lang w:bidi="hi-IN"/>
+        </w:rPr>
+        <w:t>vi(</w:t>
+      </w:r>
+      <w:proofErr w:type="gramEnd"/>
+      <w:r>
+        <w:rPr>
+          <w:rFonts w:ascii="Arial" w:hAnsi="Arial" w:cs="Arial"/>
+          <w:color w:val="000000"/>
+          <w:sz w:val="36"/>
+          <w:szCs w:val="36"/>
+          <w:lang w:bidi="hi-IN"/>
+        </w:rPr>
+        <w:t>gm)#SaqtiSca#) (A2)</w:t>
       </w:r>
     </w:p>
     <w:p>
@@ -1633,15 +1745,27 @@
           <w:lang w:bidi="hi-IN"/>
         </w:rPr>
       </w:pPr>
-      <w:r>
-        <w:rPr>
-          <w:rFonts w:ascii="Arial" w:hAnsi="Arial" w:cs="Arial"/>
-          <w:color w:val="000000"/>
-          <w:sz w:val="36"/>
-          <w:szCs w:val="36"/>
-          <w:lang w:bidi="hi-IN"/>
-        </w:rPr>
-        <w:t xml:space="preserve">praqjAmiti# pra - jAm | paqSUn | yaja#mAnasya | Sama#yitOH | yar.hi# | paqSum | AprI#taqmityA-prIqtaqm | uda#~jcam | naya#nti | tar.hi# | tasya# | paqSuqSrapa#Naqmiti# paSu - Srapa#Nam | haqrEqt | </w:t>
+      <w:proofErr w:type="gramStart"/>
+      <w:r>
+        <w:rPr>
+          <w:rFonts w:ascii="Arial" w:hAnsi="Arial" w:cs="Arial"/>
+          <w:color w:val="000000"/>
+          <w:sz w:val="36"/>
+          <w:szCs w:val="36"/>
+          <w:lang w:bidi="hi-IN"/>
+        </w:rPr>
+        <w:t>praqjAmiti</w:t>
+      </w:r>
+      <w:proofErr w:type="gramEnd"/>
+      <w:r>
+        <w:rPr>
+          <w:rFonts w:ascii="Arial" w:hAnsi="Arial" w:cs="Arial"/>
+          <w:color w:val="000000"/>
+          <w:sz w:val="36"/>
+          <w:szCs w:val="36"/>
+          <w:lang w:bidi="hi-IN"/>
+        </w:rPr>
+        <w:t xml:space="preserve"># pra - jAm | paqSUn | yaja#mAnasya | Sama#yitOH | yar.hi# | paqSum | AprI#taqmityA-prIqtaqm | uda#~jcam | naya#nti | tar.hi# | tasya# | paqSuqSrapa#Naqmiti# paSu - Srapa#Nam | haqrEqt | </w:t>
       </w:r>
       <w:r>
         <w:rPr>
@@ -1747,7 +1871,29 @@
           <w:szCs w:val="36"/>
           <w:lang w:bidi="hi-IN"/>
         </w:rPr>
-        <w:t>(BUqtvA - tataqH - ShaDvi(gm)#SatiSca) (A3)</w:t>
+        <w:t xml:space="preserve">(BUqtvA - tataqH - </w:t>
+      </w:r>
+      <w:proofErr w:type="gramStart"/>
+      <w:r>
+        <w:rPr>
+          <w:rFonts w:ascii="Arial" w:hAnsi="Arial" w:cs="Arial"/>
+          <w:color w:val="000000"/>
+          <w:sz w:val="36"/>
+          <w:szCs w:val="36"/>
+          <w:lang w:bidi="hi-IN"/>
+        </w:rPr>
+        <w:t>ShaDvi(</w:t>
+      </w:r>
+      <w:proofErr w:type="gramEnd"/>
+      <w:r>
+        <w:rPr>
+          <w:rFonts w:ascii="Arial" w:hAnsi="Arial" w:cs="Arial"/>
+          <w:color w:val="000000"/>
+          <w:sz w:val="36"/>
+          <w:szCs w:val="36"/>
+          <w:lang w:bidi="hi-IN"/>
+        </w:rPr>
+        <w:t>gm)#SatiSca) (A3)</w:t>
       </w:r>
     </w:p>
     <w:p>
@@ -1829,6 +1975,7 @@
           <w:lang w:bidi="hi-IN"/>
         </w:rPr>
       </w:pPr>
+      <w:proofErr w:type="gramStart"/>
       <w:r>
         <w:rPr>
           <w:rFonts w:ascii="Arial" w:hAnsi="Arial" w:cs="Arial"/>
@@ -1838,7 +1985,18 @@
           <w:lang w:bidi="hi-IN"/>
         </w:rPr>
         <w:lastRenderedPageBreak/>
-        <w:t>paqthiBiqriti# paqthi - BiqH | dEqvaqyAnaiqriti# dEva - yAnai$H | OSha#dhIShu | pratIti# | tiqShThaq | SarI#raiH || yEShA$m | ISE$ | 11 (50)</w:t>
+        <w:t>paqthiBiqriti</w:t>
+      </w:r>
+      <w:proofErr w:type="gramEnd"/>
+      <w:r>
+        <w:rPr>
+          <w:rFonts w:ascii="Arial" w:hAnsi="Arial" w:cs="Arial"/>
+          <w:color w:val="000000"/>
+          <w:sz w:val="36"/>
+          <w:szCs w:val="36"/>
+          <w:lang w:bidi="hi-IN"/>
+        </w:rPr>
+        <w:t># paqthi - BiqH | dEqvaqyAnaiqriti# dEva - yAnai$H | OSha#dhIShu | pratIti# | tiqShThaq | SarI#raiH || yEShA$m | ISE$ | 11 (50)</w:t>
       </w:r>
     </w:p>
     <w:p>
@@ -2149,7 +2307,29 @@
           <w:szCs w:val="36"/>
           <w:lang w:bidi="hi-IN"/>
         </w:rPr>
-        <w:t>(ISE$ - pramuq~jcamA#nA - yaqj~jaM - tva(gm) - ShODa#Sa ca) (A4)</w:t>
+        <w:t xml:space="preserve">(ISE$ - pramuq~jcamA#nA - yaqj~jaM - </w:t>
+      </w:r>
+      <w:proofErr w:type="gramStart"/>
+      <w:r>
+        <w:rPr>
+          <w:rFonts w:ascii="Arial" w:hAnsi="Arial" w:cs="Arial"/>
+          <w:color w:val="000000"/>
+          <w:sz w:val="36"/>
+          <w:szCs w:val="36"/>
+          <w:lang w:bidi="hi-IN"/>
+        </w:rPr>
+        <w:t>tva(</w:t>
+      </w:r>
+      <w:proofErr w:type="gramEnd"/>
+      <w:r>
+        <w:rPr>
+          <w:rFonts w:ascii="Arial" w:hAnsi="Arial" w:cs="Arial"/>
+          <w:color w:val="000000"/>
+          <w:sz w:val="36"/>
+          <w:szCs w:val="36"/>
+          <w:lang w:bidi="hi-IN"/>
+        </w:rPr>
+        <w:t>gm) - ShODa#Sa ca) (A4)</w:t>
       </w:r>
     </w:p>
     <w:p>
@@ -2350,7 +2530,27 @@
           <w:szCs w:val="36"/>
           <w:lang w:bidi="hi-IN"/>
         </w:rPr>
-        <w:t xml:space="preserve">krAqmaqtiq | tvAm | uq | tE | daqdhiqrEq | haqvyaqvAhAqmiti# havya - vAha$m | iti# | vaqpAm | aqBIti# | juqhOqtiq | </w:t>
+        <w:t>krAqmaqtiq | tvAm | uq | tE | daqdhiqrEq | haqvyaqvAh</w:t>
+      </w:r>
+      <w:r>
+        <w:rPr>
+          <w:rFonts w:ascii="Arial" w:hAnsi="Arial" w:cs="Arial"/>
+          <w:color w:val="000000"/>
+          <w:sz w:val="36"/>
+          <w:szCs w:val="36"/>
+          <w:lang w:bidi="hi-IN"/>
+        </w:rPr>
+        <w:t>a</w:t>
+      </w:r>
+      <w:r>
+        <w:rPr>
+          <w:rFonts w:ascii="Arial" w:hAnsi="Arial" w:cs="Arial"/>
+          <w:color w:val="000000"/>
+          <w:sz w:val="36"/>
+          <w:szCs w:val="36"/>
+          <w:lang w:bidi="hi-IN"/>
+        </w:rPr>
+        <w:t xml:space="preserve">qmiti# havya - vAha$m | iti# | vaqpAm | aqBIti# | juqhOqtiq | </w:t>
       </w:r>
       <w:r>
         <w:rPr>
@@ -2395,7 +2595,29 @@
           <w:szCs w:val="36"/>
           <w:lang w:bidi="hi-IN"/>
         </w:rPr>
-        <w:t>(vyAvRu#ttyA - aqBitO# vaqpAM - pa~jca# ca) (A5)</w:t>
+        <w:t>(</w:t>
+      </w:r>
+      <w:proofErr w:type="gramStart"/>
+      <w:r>
+        <w:rPr>
+          <w:rFonts w:ascii="Arial" w:hAnsi="Arial" w:cs="Arial"/>
+          <w:color w:val="000000"/>
+          <w:sz w:val="36"/>
+          <w:szCs w:val="36"/>
+          <w:lang w:bidi="hi-IN"/>
+        </w:rPr>
+        <w:t>vyAvRu#</w:t>
+      </w:r>
+      <w:proofErr w:type="gramEnd"/>
+      <w:r>
+        <w:rPr>
+          <w:rFonts w:ascii="Arial" w:hAnsi="Arial" w:cs="Arial"/>
+          <w:color w:val="000000"/>
+          <w:sz w:val="36"/>
+          <w:szCs w:val="36"/>
+          <w:lang w:bidi="hi-IN"/>
+        </w:rPr>
+        <w:t>ttyA - aqBitO# vaqpAM - pa~jca# ca) (A5)</w:t>
       </w:r>
     </w:p>
     <w:p>
@@ -2453,15 +2675,27 @@
           <w:lang w:bidi="hi-IN"/>
         </w:rPr>
       </w:pPr>
-      <w:r>
-        <w:rPr>
-          <w:rFonts w:ascii="Arial" w:hAnsi="Arial" w:cs="Arial"/>
-          <w:color w:val="000000"/>
-          <w:sz w:val="36"/>
-          <w:szCs w:val="36"/>
-          <w:lang w:bidi="hi-IN"/>
-        </w:rPr>
-        <w:t xml:space="preserve">yaH | vai | aya#thAdEvataqmityaya#thA - dEqvaqtaqm | yaqj~jam | uqpaqcaraqtItyu#pa - cara#ti | Eti# | dEqvatA$ByaH | vRuqScyaqtEq | pApI#yAn | Baqvaqtiq | </w:t>
+      <w:proofErr w:type="gramStart"/>
+      <w:r>
+        <w:rPr>
+          <w:rFonts w:ascii="Arial" w:hAnsi="Arial" w:cs="Arial"/>
+          <w:color w:val="000000"/>
+          <w:sz w:val="36"/>
+          <w:szCs w:val="36"/>
+          <w:lang w:bidi="hi-IN"/>
+        </w:rPr>
+        <w:t>yaH</w:t>
+      </w:r>
+      <w:proofErr w:type="gramEnd"/>
+      <w:r>
+        <w:rPr>
+          <w:rFonts w:ascii="Arial" w:hAnsi="Arial" w:cs="Arial"/>
+          <w:color w:val="000000"/>
+          <w:sz w:val="36"/>
+          <w:szCs w:val="36"/>
+          <w:lang w:bidi="hi-IN"/>
+        </w:rPr>
+        <w:t xml:space="preserve"> | vai | aya#thAdEvataqmityaya#thA - dEqvaqtaqm | yaqj~jam | uqpaqcaraqtItyu#pa - cara#ti | Eti# | dEqvatA$ByaH | vRuqScyaqtEq | pApI#yAn | Baqvaqtiq | </w:t>
       </w:r>
       <w:r>
         <w:rPr>
@@ -2498,15 +2732,27 @@
           <w:lang w:bidi="hi-IN"/>
         </w:rPr>
       </w:pPr>
-      <w:r>
-        <w:rPr>
-          <w:rFonts w:ascii="Arial" w:hAnsi="Arial" w:cs="Arial"/>
-          <w:color w:val="000000"/>
-          <w:sz w:val="36"/>
-          <w:szCs w:val="36"/>
-          <w:lang w:bidi="hi-IN"/>
-        </w:rPr>
-        <w:t>haqviqd^^rdhAnaqmiti# haviH - dhAna$m | AqgnEqyyA | sruca#H | vAqyaqvya#yA | vAqyaqvyA#ni | aiqndriqyA | sada#H | yaqthAqdEqvaqtamiti# yathA-dEqvaqtam | Eqva | yaqj~jam | upEti# | caqraqtiq | na | dEqvatA$ByaH | Eti# | vRuqScyaqtEq | vasI#yAn | Baqvaqtiq | yuqnajmi# | tEq | pRuqthiqvIm | jyOti#ShA | saqha | yuqnajmi# | vAqyum | aqntari#kShENa | 17 (50)</w:t>
+      <w:proofErr w:type="gramStart"/>
+      <w:r>
+        <w:rPr>
+          <w:rFonts w:ascii="Arial" w:hAnsi="Arial" w:cs="Arial"/>
+          <w:color w:val="000000"/>
+          <w:sz w:val="36"/>
+          <w:szCs w:val="36"/>
+          <w:lang w:bidi="hi-IN"/>
+        </w:rPr>
+        <w:t>haqviqd</w:t>
+      </w:r>
+      <w:proofErr w:type="gramEnd"/>
+      <w:r>
+        <w:rPr>
+          <w:rFonts w:ascii="Arial" w:hAnsi="Arial" w:cs="Arial"/>
+          <w:color w:val="000000"/>
+          <w:sz w:val="36"/>
+          <w:szCs w:val="36"/>
+          <w:lang w:bidi="hi-IN"/>
+        </w:rPr>
+        <w:t>^^rdhAnaqmiti# haviH - dhAna$m | AqgnEqyyA | sruca#H | vAqyaqvya#yA | vAqyaqvyA#ni | aiqndriqyA | sada#H | yaqthAqdEqvaqtamiti# yathA-dEqvaqtam | Eqva | yaqj~jam | upEti# | caqraqtiq | na | dEqvatA$ByaH | Eti# | vRuqScyaqtEq | vasI#yAn | Baqvaqtiq | yuqnajmi# | tEq | pRuqthiqvIm | jyOti#ShA | saqha | yuqnajmi# | vAqyum | aqntari#kShENa | 17 (50)</w:t>
       </w:r>
     </w:p>
     <w:p>
@@ -2702,7 +2948,29 @@
           <w:szCs w:val="36"/>
           <w:lang w:bidi="hi-IN"/>
         </w:rPr>
-        <w:t>(aqntari#kShENa - bRuhaqtI - traya#stri(gm)Sacca) (A6)</w:t>
+        <w:t>(</w:t>
+      </w:r>
+      <w:proofErr w:type="gramStart"/>
+      <w:r>
+        <w:rPr>
+          <w:rFonts w:ascii="Arial" w:hAnsi="Arial" w:cs="Arial"/>
+          <w:color w:val="000000"/>
+          <w:sz w:val="36"/>
+          <w:szCs w:val="36"/>
+          <w:lang w:bidi="hi-IN"/>
+        </w:rPr>
+        <w:t>aqntari#</w:t>
+      </w:r>
+      <w:proofErr w:type="gramEnd"/>
+      <w:r>
+        <w:rPr>
+          <w:rFonts w:ascii="Arial" w:hAnsi="Arial" w:cs="Arial"/>
+          <w:color w:val="000000"/>
+          <w:sz w:val="36"/>
+          <w:szCs w:val="36"/>
+          <w:lang w:bidi="hi-IN"/>
+        </w:rPr>
+        <w:t>kShENa - bRuhaqtI - traya#stri(gm)Sacca) (A6)</w:t>
       </w:r>
     </w:p>
     <w:p>
@@ -2784,15 +3052,27 @@
           <w:lang w:bidi="hi-IN"/>
         </w:rPr>
       </w:pPr>
-      <w:r>
-        <w:rPr>
-          <w:rFonts w:ascii="Arial" w:hAnsi="Arial" w:cs="Arial"/>
-          <w:color w:val="000000"/>
-          <w:sz w:val="36"/>
-          <w:szCs w:val="36"/>
-          <w:lang w:bidi="hi-IN"/>
-        </w:rPr>
-        <w:t>prANA#pAnAqvitiq prANa# - aqpAqnauq | mA | mAq | hAqsiqShTaqm | dEqvatA#su | vai | EqtE | prAqNAqpAqnayOqriti# prANa - aqpAqnayO$H | 20 (50)</w:t>
+      <w:proofErr w:type="gramStart"/>
+      <w:r>
+        <w:rPr>
+          <w:rFonts w:ascii="Arial" w:hAnsi="Arial" w:cs="Arial"/>
+          <w:color w:val="000000"/>
+          <w:sz w:val="36"/>
+          <w:szCs w:val="36"/>
+          <w:lang w:bidi="hi-IN"/>
+        </w:rPr>
+        <w:t>prANA#</w:t>
+      </w:r>
+      <w:proofErr w:type="gramEnd"/>
+      <w:r>
+        <w:rPr>
+          <w:rFonts w:ascii="Arial" w:hAnsi="Arial" w:cs="Arial"/>
+          <w:color w:val="000000"/>
+          <w:sz w:val="36"/>
+          <w:szCs w:val="36"/>
+          <w:lang w:bidi="hi-IN"/>
+        </w:rPr>
+        <w:t>pAnAqvitiq prANa# - aqpAqnauq | mA | mAq | hAqsiqShTaqm | dEqvatA#su | vai | EqtE | prAqNAqpAqnayOqriti# prANa - aqpAqnayO$H | 20 (50)</w:t>
       </w:r>
     </w:p>
     <w:p>
@@ -3024,7 +3304,29 @@
           <w:szCs w:val="36"/>
           <w:lang w:bidi="hi-IN"/>
         </w:rPr>
-        <w:t>(prAqNAqpAqnayO$ - rBUqtaM - ~MvRu#~gktEq - &amp;ShTAvi(gm)#SatiSca) (A7)</w:t>
+        <w:t>(</w:t>
+      </w:r>
+      <w:proofErr w:type="gramStart"/>
+      <w:r>
+        <w:rPr>
+          <w:rFonts w:ascii="Arial" w:hAnsi="Arial" w:cs="Arial"/>
+          <w:color w:val="000000"/>
+          <w:sz w:val="36"/>
+          <w:szCs w:val="36"/>
+          <w:lang w:bidi="hi-IN"/>
+        </w:rPr>
+        <w:t>prAqNAqpAqnayO</w:t>
+      </w:r>
+      <w:proofErr w:type="gramEnd"/>
+      <w:r>
+        <w:rPr>
+          <w:rFonts w:ascii="Arial" w:hAnsi="Arial" w:cs="Arial"/>
+          <w:color w:val="000000"/>
+          <w:sz w:val="36"/>
+          <w:szCs w:val="36"/>
+          <w:lang w:bidi="hi-IN"/>
+        </w:rPr>
+        <w:t>$ - rBUqtaM - ~MvRu#~gktEq - &amp;ShTAvi(gm)#SatiSca) (A7)</w:t>
       </w:r>
     </w:p>
     <w:p>
@@ -3335,7 +3637,29 @@
           <w:szCs w:val="36"/>
           <w:lang w:bidi="hi-IN"/>
         </w:rPr>
-        <w:t>(taqrpaya#ta mA - &amp;BiShUqyamA#Nasyaq - yaScaq - daSa# ca) (A8)</w:t>
+        <w:t>(</w:t>
+      </w:r>
+      <w:proofErr w:type="gramStart"/>
+      <w:r>
+        <w:rPr>
+          <w:rFonts w:ascii="Arial" w:hAnsi="Arial" w:cs="Arial"/>
+          <w:color w:val="000000"/>
+          <w:sz w:val="36"/>
+          <w:szCs w:val="36"/>
+          <w:lang w:bidi="hi-IN"/>
+        </w:rPr>
+        <w:t>taqrpaya#</w:t>
+      </w:r>
+      <w:proofErr w:type="gramEnd"/>
+      <w:r>
+        <w:rPr>
+          <w:rFonts w:ascii="Arial" w:hAnsi="Arial" w:cs="Arial"/>
+          <w:color w:val="000000"/>
+          <w:sz w:val="36"/>
+          <w:szCs w:val="36"/>
+          <w:lang w:bidi="hi-IN"/>
+        </w:rPr>
+        <w:t>ta mA - &amp;BiShUqyamA#Nasyaq - yaScaq - daSa# ca) (A8)</w:t>
       </w:r>
     </w:p>
     <w:p>
@@ -3649,40 +3973,64 @@
           <w:lang w:bidi="hi-IN"/>
         </w:rPr>
       </w:pPr>
-      <w:r>
-        <w:rPr>
-          <w:rFonts w:ascii="Arial" w:hAnsi="Arial" w:cs="Arial"/>
-          <w:color w:val="000000"/>
-          <w:sz w:val="36"/>
-          <w:szCs w:val="36"/>
-          <w:lang w:bidi="hi-IN"/>
-        </w:rPr>
-        <w:t xml:space="preserve">yaH | Eqvam | vEda# | EqShaH | tEq | ruqdraq | BAqgaH | yam | niqrayA#cathAq iti# niH-ayA#cathAH | tam | juqShaqsvaq | viqdEH | gauqpaqtyam | rAqyaH | pOSha$m | suqvIryaqmiti# su - vIrya$m | saqM~MvaqthsaqrINAqmiti# saM - vaqthsaqrINA$m | svaqstim || manu#H | puqtrEBya#H | dAqyam | vIti# | aqBaqjaqt | saH | nABAqnEdi#ShTham | braqhmaqcaryaqmiti# brahma-carya$m | </w:t>
-      </w:r>
-    </w:p>
-    <w:p>
-      <w:pPr>
-        <w:autoSpaceDE w:val="0"/>
-        <w:autoSpaceDN w:val="0"/>
-        <w:adjustRightInd w:val="0"/>
-        <w:spacing w:after="0" w:line="240" w:lineRule="auto"/>
-        <w:rPr>
-          <w:rFonts w:ascii="Arial" w:hAnsi="Arial" w:cs="Arial"/>
-          <w:color w:val="000000"/>
-          <w:sz w:val="36"/>
-          <w:szCs w:val="36"/>
-          <w:lang w:bidi="hi-IN"/>
-        </w:rPr>
-      </w:pPr>
-      <w:r>
-        <w:rPr>
-          <w:rFonts w:ascii="Arial" w:hAnsi="Arial" w:cs="Arial"/>
-          <w:color w:val="000000"/>
-          <w:sz w:val="36"/>
-          <w:szCs w:val="36"/>
-          <w:lang w:bidi="hi-IN"/>
-        </w:rPr>
-        <w:t xml:space="preserve">vasa#ntam | niriti# | aqBaqjaqt | saH | Eti# | aqgaqcCaqt | </w:t>
+      <w:proofErr w:type="gramStart"/>
+      <w:r>
+        <w:rPr>
+          <w:rFonts w:ascii="Arial" w:hAnsi="Arial" w:cs="Arial"/>
+          <w:color w:val="000000"/>
+          <w:sz w:val="36"/>
+          <w:szCs w:val="36"/>
+          <w:lang w:bidi="hi-IN"/>
+        </w:rPr>
+        <w:t>yaH</w:t>
+      </w:r>
+      <w:proofErr w:type="gramEnd"/>
+      <w:r>
+        <w:rPr>
+          <w:rFonts w:ascii="Arial" w:hAnsi="Arial" w:cs="Arial"/>
+          <w:color w:val="000000"/>
+          <w:sz w:val="36"/>
+          <w:szCs w:val="36"/>
+          <w:lang w:bidi="hi-IN"/>
+        </w:rPr>
+        <w:t xml:space="preserve"> | Eqvam | vEda# | EqShaH | tEq | ruqdraq | BAqgaH | yam | niqrayA#cathAq iti# niH-ayA#cathAH | tam | juqShaqsvaq | viqdEH | gauqpaqtyam | rAqyaH | pOSha$m | suqvIryaqmiti# su - vIrya$m | saqM~MvaqthsaqrINAqmiti# saM - vaqthsaqrINA$m | svaqstim || manu#H | puqtrEBya#H | dAqyam | vIti# | aqBaqjaqt | saH | nABAqnEdi#ShTham | braqhmaqcaryaqmiti# brahma-carya$m | </w:t>
+      </w:r>
+    </w:p>
+    <w:p>
+      <w:pPr>
+        <w:autoSpaceDE w:val="0"/>
+        <w:autoSpaceDN w:val="0"/>
+        <w:adjustRightInd w:val="0"/>
+        <w:spacing w:after="0" w:line="240" w:lineRule="auto"/>
+        <w:rPr>
+          <w:rFonts w:ascii="Arial" w:hAnsi="Arial" w:cs="Arial"/>
+          <w:color w:val="000000"/>
+          <w:sz w:val="36"/>
+          <w:szCs w:val="36"/>
+          <w:lang w:bidi="hi-IN"/>
+        </w:rPr>
+      </w:pPr>
+      <w:proofErr w:type="gramStart"/>
+      <w:r>
+        <w:rPr>
+          <w:rFonts w:ascii="Arial" w:hAnsi="Arial" w:cs="Arial"/>
+          <w:color w:val="000000"/>
+          <w:sz w:val="36"/>
+          <w:szCs w:val="36"/>
+          <w:lang w:bidi="hi-IN"/>
+        </w:rPr>
+        <w:t>vasa#</w:t>
+      </w:r>
+      <w:proofErr w:type="gramEnd"/>
+      <w:r>
+        <w:rPr>
+          <w:rFonts w:ascii="Arial" w:hAnsi="Arial" w:cs="Arial"/>
+          <w:color w:val="000000"/>
+          <w:sz w:val="36"/>
+          <w:szCs w:val="36"/>
+          <w:lang w:bidi="hi-IN"/>
+        </w:rPr>
+        <w:t xml:space="preserve">ntam | niriti# | aqBaqjaqt | saH | Eti# | aqgaqcCaqt | </w:t>
       </w:r>
       <w:r>
         <w:rPr>
@@ -3958,7 +4306,29 @@
           <w:szCs w:val="36"/>
           <w:lang w:bidi="hi-IN"/>
         </w:rPr>
-        <w:t>(daqdhAqtvAq - yata#navatIqryA - u#pajIvaqnIyO# Bavatiq - tE&amp; - duqrvai - yatraiqta - mEkA#daSa ca) (A9)</w:t>
+        <w:t>(</w:t>
+      </w:r>
+      <w:proofErr w:type="gramStart"/>
+      <w:r>
+        <w:rPr>
+          <w:rFonts w:ascii="Arial" w:hAnsi="Arial" w:cs="Arial"/>
+          <w:color w:val="000000"/>
+          <w:sz w:val="36"/>
+          <w:szCs w:val="36"/>
+          <w:lang w:bidi="hi-IN"/>
+        </w:rPr>
+        <w:t>daqdhAqtvAq</w:t>
+      </w:r>
+      <w:proofErr w:type="gramEnd"/>
+      <w:r>
+        <w:rPr>
+          <w:rFonts w:ascii="Arial" w:hAnsi="Arial" w:cs="Arial"/>
+          <w:color w:val="000000"/>
+          <w:sz w:val="36"/>
+          <w:szCs w:val="36"/>
+          <w:lang w:bidi="hi-IN"/>
+        </w:rPr>
+        <w:t xml:space="preserve"> - yata#navatIqryA - u#pajIvaqnIyO# Bavatiq - tE&amp; - duqrvai - yatraiqta - mEkA#daSa ca) (A9)</w:t>
       </w:r>
     </w:p>
     <w:p>
@@ -4121,15 +4491,27 @@
           <w:lang w:bidi="hi-IN"/>
         </w:rPr>
       </w:pPr>
-      <w:r>
-        <w:rPr>
-          <w:rFonts w:ascii="Arial" w:hAnsi="Arial" w:cs="Arial"/>
-          <w:color w:val="000000"/>
-          <w:sz w:val="36"/>
-          <w:szCs w:val="36"/>
-          <w:lang w:bidi="hi-IN"/>
-        </w:rPr>
-        <w:t xml:space="preserve">puqrOqDASA$t | kaqraqmBAt || dhAqnAqsOqmAditi# dhAnA-sOqmAt | maqnthina#H | iqndraq | SuqkrAt | svAhA#kRutaqmitiq svAhA$ - kRuqtaqm | indrA#ya | tam | juqhOqmiq || yaH | tEq | draqPsaH | madhu#mAqnitiq madhu# - mAqn | iqndriqyAvAqnitI$ndriqya - vAqn | svAhA#kRutaq iti svAhA$-kRuqtaqH | puna#H | aqpyEtItya#pi - Eti# | dEqvAn || diqvaH | pRuqthiqvyAH | parIti# | </w:t>
+      <w:proofErr w:type="gramStart"/>
+      <w:r>
+        <w:rPr>
+          <w:rFonts w:ascii="Arial" w:hAnsi="Arial" w:cs="Arial"/>
+          <w:color w:val="000000"/>
+          <w:sz w:val="36"/>
+          <w:szCs w:val="36"/>
+          <w:lang w:bidi="hi-IN"/>
+        </w:rPr>
+        <w:t>puqrOqDASA$</w:t>
+      </w:r>
+      <w:proofErr w:type="gramEnd"/>
+      <w:r>
+        <w:rPr>
+          <w:rFonts w:ascii="Arial" w:hAnsi="Arial" w:cs="Arial"/>
+          <w:color w:val="000000"/>
+          <w:sz w:val="36"/>
+          <w:szCs w:val="36"/>
+          <w:lang w:bidi="hi-IN"/>
+        </w:rPr>
+        <w:t xml:space="preserve">t | kaqraqmBAt || dhAqnAqsOqmAditi# dhAnA-sOqmAt | maqnthina#H | iqndraq | SuqkrAt | svAhA#kRutaqmitiq svAhA$ - kRuqtaqm | indrA#ya | tam | juqhOqmiq || yaH | tEq | draqPsaH | madhu#mAqnitiq madhu# - mAqn | iqndriqyAvAqnitI$ndriqya - vAqn | svAhA#kRutaq iti svAhA$-kRuqtaqH | puna#H | aqpyEtItya#pi - Eti# | dEqvAn || diqvaH | pRuqthiqvyAH | parIti# | </w:t>
       </w:r>
     </w:p>
     <w:p>
@@ -4290,32 +4672,74 @@
           <w:szCs w:val="36"/>
           <w:lang w:bidi="hi-IN"/>
         </w:rPr>
-        <w:t>prEti# | tEq | dhArA$H | maqdhuqScutaq iti# madhu-Scuta#H | uthsa$m | duqhraqtEq ( ) | akShi#tam | iti# | Aqhaq | yat | Eqva | aqsyaq | SayA#nasya | upaqSuShyaqtItyu#pa - SuShya#ti | tat | Eqva | aqsyaq | EqtEna# | Eti# | pyAqyaqyaqtiq || 34 (64)</w:t>
-      </w:r>
-    </w:p>
-    <w:p>
-      <w:pPr>
-        <w:autoSpaceDE w:val="0"/>
-        <w:autoSpaceDN w:val="0"/>
-        <w:adjustRightInd w:val="0"/>
-        <w:spacing w:after="0" w:line="240" w:lineRule="auto"/>
-        <w:rPr>
-          <w:rFonts w:ascii="Arial" w:hAnsi="Arial" w:cs="Arial"/>
-          <w:color w:val="000000"/>
-          <w:sz w:val="36"/>
-          <w:szCs w:val="36"/>
-          <w:lang w:bidi="hi-IN"/>
-        </w:rPr>
-      </w:pPr>
-      <w:r>
-        <w:rPr>
-          <w:rFonts w:ascii="Arial" w:hAnsi="Arial" w:cs="Arial"/>
-          <w:color w:val="000000"/>
-          <w:sz w:val="36"/>
-          <w:szCs w:val="36"/>
-          <w:lang w:bidi="hi-IN"/>
-        </w:rPr>
-        <w:t>(paqriqvAqpAt - praqjAM mayi# - duhratEq - catu#rdaSa ca) (A10)</w:t>
+        <w:t>prEti# | tEq | dhArA$H | maqdhuqScutaq iti# madhu-Scuta#H | uthsa$m | duqhraqtEq ( ) | akShi#tam | iti# | Aqhaq | yat | Eqva | aqsyaq | SayA#nasya | u</w:t>
+      </w:r>
+      <w:r>
+        <w:rPr>
+          <w:rFonts w:ascii="Arial" w:hAnsi="Arial" w:cs="Arial"/>
+          <w:color w:val="000000"/>
+          <w:sz w:val="36"/>
+          <w:szCs w:val="36"/>
+          <w:lang w:bidi="hi-IN"/>
+        </w:rPr>
+        <w:t>q</w:t>
+      </w:r>
+      <w:r>
+        <w:rPr>
+          <w:rFonts w:ascii="Arial" w:hAnsi="Arial" w:cs="Arial"/>
+          <w:color w:val="000000"/>
+          <w:sz w:val="36"/>
+          <w:szCs w:val="36"/>
+          <w:lang w:bidi="hi-IN"/>
+        </w:rPr>
+        <w:t>paqSuShyaqtItyu#pa - SuShya#ti | tat | Eqva | aqsyaq | EqtEna# | Eti# | pyAqyaqyaqtiq || 34 (64)</w:t>
+      </w:r>
+    </w:p>
+    <w:p>
+      <w:pPr>
+        <w:autoSpaceDE w:val="0"/>
+        <w:autoSpaceDN w:val="0"/>
+        <w:adjustRightInd w:val="0"/>
+        <w:spacing w:after="0" w:line="240" w:lineRule="auto"/>
+        <w:rPr>
+          <w:rFonts w:ascii="Arial" w:hAnsi="Arial" w:cs="Arial"/>
+          <w:color w:val="000000"/>
+          <w:sz w:val="36"/>
+          <w:szCs w:val="36"/>
+          <w:lang w:bidi="hi-IN"/>
+        </w:rPr>
+      </w:pPr>
+      <w:r>
+        <w:rPr>
+          <w:rFonts w:ascii="Arial" w:hAnsi="Arial" w:cs="Arial"/>
+          <w:color w:val="000000"/>
+          <w:sz w:val="36"/>
+          <w:szCs w:val="36"/>
+          <w:lang w:bidi="hi-IN"/>
+        </w:rPr>
+        <w:t>(</w:t>
+      </w:r>
+      <w:proofErr w:type="gramStart"/>
+      <w:r>
+        <w:rPr>
+          <w:rFonts w:ascii="Arial" w:hAnsi="Arial" w:cs="Arial"/>
+          <w:color w:val="000000"/>
+          <w:sz w:val="36"/>
+          <w:szCs w:val="36"/>
+          <w:lang w:bidi="hi-IN"/>
+        </w:rPr>
+        <w:t>paqriqvAqpAt</w:t>
+      </w:r>
+      <w:proofErr w:type="gramEnd"/>
+      <w:r>
+        <w:rPr>
+          <w:rFonts w:ascii="Arial" w:hAnsi="Arial" w:cs="Arial"/>
+          <w:color w:val="000000"/>
+          <w:sz w:val="36"/>
+          <w:szCs w:val="36"/>
+          <w:lang w:bidi="hi-IN"/>
+        </w:rPr>
+        <w:t xml:space="preserve"> - praqjAM mayi# - duhratEq - catu#rdaSa ca) (A10)</w:t>
       </w:r>
     </w:p>
     <w:p>
@@ -5094,202 +5518,356 @@
           <w:szCs w:val="36"/>
           <w:lang w:bidi="hi-IN"/>
         </w:rPr>
-        <w:t xml:space="preserve">Prasna Korvai with starting Padams of 1 to 11 Anuvaakams :- </w:t>
-      </w:r>
-    </w:p>
-    <w:p>
-      <w:pPr>
-        <w:autoSpaceDE w:val="0"/>
-        <w:autoSpaceDN w:val="0"/>
-        <w:adjustRightInd w:val="0"/>
-        <w:spacing w:after="0" w:line="240" w:lineRule="auto"/>
-        <w:rPr>
-          <w:rFonts w:ascii="Arial" w:hAnsi="Arial" w:cs="Arial"/>
-          <w:color w:val="000000"/>
-          <w:sz w:val="36"/>
-          <w:szCs w:val="36"/>
-          <w:lang w:bidi="hi-IN"/>
-        </w:rPr>
-      </w:pPr>
-      <w:r>
-        <w:rPr>
-          <w:rFonts w:ascii="Arial" w:hAnsi="Arial" w:cs="Arial"/>
-          <w:color w:val="000000"/>
-          <w:sz w:val="36"/>
-          <w:szCs w:val="36"/>
-          <w:lang w:bidi="hi-IN"/>
-        </w:rPr>
-        <w:t>(praqjApa#tirakAmayataiq - Sha tE# gAyaqtrO - yaqj~jaM ~Mvai - praqjApa#tEqrjAya#mAnAH - prAjApaqtyA - yO vA aya#thAdEvata - miqShTargO# - nigrAqByA$H sthaq - yO vai dEqvA - ~jjuShTOq - &amp;gninA# raqyi - mEkA#daSa )</w:t>
-      </w:r>
-    </w:p>
-    <w:p>
-      <w:pPr>
-        <w:autoSpaceDE w:val="0"/>
-        <w:autoSpaceDN w:val="0"/>
-        <w:adjustRightInd w:val="0"/>
-        <w:spacing w:after="0" w:line="240" w:lineRule="auto"/>
-        <w:rPr>
-          <w:rFonts w:ascii="Arial" w:hAnsi="Arial" w:cs="Arial"/>
-          <w:color w:val="000000"/>
-          <w:sz w:val="36"/>
-          <w:szCs w:val="36"/>
-          <w:lang w:bidi="hi-IN"/>
-        </w:rPr>
-      </w:pPr>
-    </w:p>
-    <w:p>
-      <w:pPr>
-        <w:autoSpaceDE w:val="0"/>
-        <w:autoSpaceDN w:val="0"/>
-        <w:adjustRightInd w:val="0"/>
-        <w:spacing w:after="0" w:line="240" w:lineRule="auto"/>
-        <w:rPr>
-          <w:rFonts w:ascii="Arial" w:hAnsi="Arial" w:cs="Arial"/>
-          <w:color w:val="000000"/>
-          <w:sz w:val="36"/>
-          <w:szCs w:val="36"/>
-          <w:lang w:bidi="hi-IN"/>
-        </w:rPr>
-      </w:pPr>
-      <w:r>
-        <w:rPr>
-          <w:rFonts w:ascii="Arial" w:hAnsi="Arial" w:cs="Arial"/>
-          <w:color w:val="000000"/>
-          <w:sz w:val="36"/>
-          <w:szCs w:val="36"/>
-          <w:lang w:bidi="hi-IN"/>
-        </w:rPr>
-        <w:t>Korvai with starting Padams of 1, 11, 21 Series of Panchaatis :-</w:t>
-      </w:r>
-    </w:p>
-    <w:p>
-      <w:pPr>
-        <w:autoSpaceDE w:val="0"/>
-        <w:autoSpaceDN w:val="0"/>
-        <w:adjustRightInd w:val="0"/>
-        <w:spacing w:after="0" w:line="240" w:lineRule="auto"/>
-        <w:rPr>
-          <w:rFonts w:ascii="Arial" w:hAnsi="Arial" w:cs="Arial"/>
-          <w:color w:val="000000"/>
-          <w:sz w:val="36"/>
-          <w:szCs w:val="36"/>
-          <w:lang w:bidi="hi-IN"/>
-        </w:rPr>
-      </w:pPr>
-      <w:r>
-        <w:rPr>
-          <w:rFonts w:ascii="Arial" w:hAnsi="Arial" w:cs="Arial"/>
-          <w:color w:val="000000"/>
-          <w:sz w:val="36"/>
-          <w:szCs w:val="36"/>
-          <w:lang w:bidi="hi-IN"/>
-        </w:rPr>
-        <w:t>(praqjApa#tirakAmayata - praqjApa#tEqrjAya#mAnAq - vyAya#cCantEq - mahya#miqmA - nmAqyA mAqyinAqn - dvica#tvAri(gm)Sat)</w:t>
-      </w:r>
-    </w:p>
-    <w:p>
-      <w:pPr>
-        <w:autoSpaceDE w:val="0"/>
-        <w:autoSpaceDN w:val="0"/>
-        <w:adjustRightInd w:val="0"/>
-        <w:spacing w:after="0" w:line="240" w:lineRule="auto"/>
-        <w:rPr>
-          <w:rFonts w:ascii="Arial" w:hAnsi="Arial" w:cs="Arial"/>
-          <w:color w:val="000000"/>
-          <w:sz w:val="36"/>
-          <w:szCs w:val="36"/>
-          <w:lang w:bidi="hi-IN"/>
-        </w:rPr>
-      </w:pPr>
-    </w:p>
-    <w:p>
-      <w:pPr>
-        <w:autoSpaceDE w:val="0"/>
-        <w:autoSpaceDN w:val="0"/>
-        <w:adjustRightInd w:val="0"/>
-        <w:spacing w:after="0" w:line="240" w:lineRule="auto"/>
-        <w:rPr>
-          <w:rFonts w:ascii="Arial" w:hAnsi="Arial" w:cs="Arial"/>
-          <w:color w:val="000000"/>
-          <w:sz w:val="36"/>
-          <w:szCs w:val="36"/>
-          <w:lang w:bidi="hi-IN"/>
-        </w:rPr>
-      </w:pPr>
-      <w:r>
-        <w:rPr>
-          <w:rFonts w:ascii="Arial" w:hAnsi="Arial" w:cs="Arial"/>
-          <w:color w:val="000000"/>
-          <w:sz w:val="36"/>
-          <w:szCs w:val="36"/>
-          <w:lang w:bidi="hi-IN"/>
-        </w:rPr>
-        <w:t>First and Last Padam of First Prasnam Of Kandam 3:-</w:t>
-      </w:r>
-    </w:p>
-    <w:p>
-      <w:pPr>
-        <w:autoSpaceDE w:val="0"/>
-        <w:autoSpaceDN w:val="0"/>
-        <w:adjustRightInd w:val="0"/>
-        <w:spacing w:after="0" w:line="240" w:lineRule="auto"/>
-        <w:rPr>
-          <w:rFonts w:ascii="Arial" w:hAnsi="Arial" w:cs="Arial"/>
-          <w:color w:val="000000"/>
-          <w:sz w:val="36"/>
-          <w:szCs w:val="36"/>
-          <w:lang w:bidi="hi-IN"/>
-        </w:rPr>
-      </w:pPr>
-      <w:r>
-        <w:rPr>
-          <w:rFonts w:ascii="Arial" w:hAnsi="Arial" w:cs="Arial"/>
-          <w:color w:val="000000"/>
-          <w:sz w:val="36"/>
-          <w:szCs w:val="36"/>
-          <w:lang w:bidi="hi-IN"/>
-        </w:rPr>
-        <w:t>(praqjApa#tirakAmayatAq -&amp;gni(gm) sa#muqdravA#sasaM )</w:t>
-      </w:r>
-    </w:p>
-    <w:p>
-      <w:pPr>
-        <w:autoSpaceDE w:val="0"/>
-        <w:autoSpaceDN w:val="0"/>
-        <w:adjustRightInd w:val="0"/>
-        <w:spacing w:after="0" w:line="240" w:lineRule="auto"/>
-        <w:rPr>
-          <w:rFonts w:ascii="Arial" w:hAnsi="Arial" w:cs="Arial"/>
-          <w:color w:val="000000"/>
-          <w:sz w:val="36"/>
-          <w:szCs w:val="36"/>
-          <w:lang w:bidi="hi-IN"/>
-        </w:rPr>
-      </w:pPr>
-    </w:p>
-    <w:p>
-      <w:pPr>
-        <w:autoSpaceDE w:val="0"/>
-        <w:autoSpaceDN w:val="0"/>
-        <w:adjustRightInd w:val="0"/>
-        <w:spacing w:after="0" w:line="240" w:lineRule="auto"/>
-        <w:rPr>
-          <w:rFonts w:ascii="Arial" w:hAnsi="Arial" w:cs="Arial"/>
-          <w:color w:val="000000"/>
-          <w:sz w:val="36"/>
-          <w:szCs w:val="36"/>
-          <w:lang w:bidi="hi-IN"/>
-        </w:rPr>
-      </w:pPr>
-      <w:r>
-        <w:rPr>
-          <w:rFonts w:ascii="Arial" w:hAnsi="Arial" w:cs="Arial"/>
-          <w:color w:val="000000"/>
-          <w:sz w:val="36"/>
-          <w:szCs w:val="36"/>
-          <w:lang w:bidi="hi-IN"/>
-        </w:rPr>
-        <w:t>|| hari#H OM ||</w:t>
+        <w:t xml:space="preserve">Prasna Korvai with starting Padams of 1 to 11 </w:t>
+      </w:r>
+      <w:proofErr w:type="gramStart"/>
+      <w:r>
+        <w:rPr>
+          <w:rFonts w:ascii="Arial" w:hAnsi="Arial" w:cs="Arial"/>
+          <w:color w:val="000000"/>
+          <w:sz w:val="36"/>
+          <w:szCs w:val="36"/>
+          <w:lang w:bidi="hi-IN"/>
+        </w:rPr>
+        <w:t>Anuvaakams :</w:t>
+      </w:r>
+      <w:proofErr w:type="gramEnd"/>
+      <w:r>
+        <w:rPr>
+          <w:rFonts w:ascii="Arial" w:hAnsi="Arial" w:cs="Arial"/>
+          <w:color w:val="000000"/>
+          <w:sz w:val="36"/>
+          <w:szCs w:val="36"/>
+          <w:lang w:bidi="hi-IN"/>
+        </w:rPr>
+        <w:t xml:space="preserve">- </w:t>
+      </w:r>
+    </w:p>
+    <w:p>
+      <w:pPr>
+        <w:autoSpaceDE w:val="0"/>
+        <w:autoSpaceDN w:val="0"/>
+        <w:adjustRightInd w:val="0"/>
+        <w:spacing w:after="0" w:line="240" w:lineRule="auto"/>
+        <w:rPr>
+          <w:rFonts w:ascii="Arial" w:hAnsi="Arial" w:cs="Arial"/>
+          <w:color w:val="000000"/>
+          <w:sz w:val="36"/>
+          <w:szCs w:val="36"/>
+          <w:lang w:bidi="hi-IN"/>
+        </w:rPr>
+      </w:pPr>
+      <w:r>
+        <w:rPr>
+          <w:rFonts w:ascii="Arial" w:hAnsi="Arial" w:cs="Arial"/>
+          <w:color w:val="000000"/>
+          <w:sz w:val="36"/>
+          <w:szCs w:val="36"/>
+          <w:lang w:bidi="hi-IN"/>
+        </w:rPr>
+        <w:t>(</w:t>
+      </w:r>
+      <w:proofErr w:type="gramStart"/>
+      <w:r>
+        <w:rPr>
+          <w:rFonts w:ascii="Arial" w:hAnsi="Arial" w:cs="Arial"/>
+          <w:color w:val="000000"/>
+          <w:sz w:val="36"/>
+          <w:szCs w:val="36"/>
+          <w:lang w:bidi="hi-IN"/>
+        </w:rPr>
+        <w:t>praqjApa#</w:t>
+      </w:r>
+      <w:proofErr w:type="gramEnd"/>
+      <w:r>
+        <w:rPr>
+          <w:rFonts w:ascii="Arial" w:hAnsi="Arial" w:cs="Arial"/>
+          <w:color w:val="000000"/>
+          <w:sz w:val="36"/>
+          <w:szCs w:val="36"/>
+          <w:lang w:bidi="hi-IN"/>
+        </w:rPr>
+        <w:t>tirakAmayataiq - Sha tE# gAyaqtrO - yaqj~jaM ~Mvai - praqjApa#tEqrjAya#mAnAH - prAjApaqtyA - yO vA aya#thAdEvata - miqShTargO# - nigrAqByA$H sthaq - yO vai dEqvA - ~jjuShTOq - &amp;gninA# raqyi - mEkA#daSa )</w:t>
+      </w:r>
+    </w:p>
+    <w:p>
+      <w:pPr>
+        <w:autoSpaceDE w:val="0"/>
+        <w:autoSpaceDN w:val="0"/>
+        <w:adjustRightInd w:val="0"/>
+        <w:spacing w:after="0" w:line="240" w:lineRule="auto"/>
+        <w:rPr>
+          <w:rFonts w:ascii="Arial" w:hAnsi="Arial" w:cs="Arial"/>
+          <w:color w:val="000000"/>
+          <w:sz w:val="36"/>
+          <w:szCs w:val="36"/>
+          <w:lang w:bidi="hi-IN"/>
+        </w:rPr>
+      </w:pPr>
+    </w:p>
+    <w:p>
+      <w:pPr>
+        <w:autoSpaceDE w:val="0"/>
+        <w:autoSpaceDN w:val="0"/>
+        <w:adjustRightInd w:val="0"/>
+        <w:spacing w:after="0" w:line="240" w:lineRule="auto"/>
+        <w:rPr>
+          <w:rFonts w:ascii="Arial" w:hAnsi="Arial" w:cs="Arial"/>
+          <w:color w:val="000000"/>
+          <w:sz w:val="36"/>
+          <w:szCs w:val="36"/>
+          <w:lang w:bidi="hi-IN"/>
+        </w:rPr>
+      </w:pPr>
+      <w:r>
+        <w:rPr>
+          <w:rFonts w:ascii="Arial" w:hAnsi="Arial" w:cs="Arial"/>
+          <w:color w:val="000000"/>
+          <w:sz w:val="36"/>
+          <w:szCs w:val="36"/>
+          <w:lang w:bidi="hi-IN"/>
+        </w:rPr>
+        <w:t xml:space="preserve">Korvai with starting Padams of 1, 11, 21 Series of </w:t>
+      </w:r>
+      <w:proofErr w:type="gramStart"/>
+      <w:r>
+        <w:rPr>
+          <w:rFonts w:ascii="Arial" w:hAnsi="Arial" w:cs="Arial"/>
+          <w:color w:val="000000"/>
+          <w:sz w:val="36"/>
+          <w:szCs w:val="36"/>
+          <w:lang w:bidi="hi-IN"/>
+        </w:rPr>
+        <w:t>Panchaatis :</w:t>
+      </w:r>
+      <w:proofErr w:type="gramEnd"/>
+      <w:r>
+        <w:rPr>
+          <w:rFonts w:ascii="Arial" w:hAnsi="Arial" w:cs="Arial"/>
+          <w:color w:val="000000"/>
+          <w:sz w:val="36"/>
+          <w:szCs w:val="36"/>
+          <w:lang w:bidi="hi-IN"/>
+        </w:rPr>
+        <w:t>-</w:t>
+      </w:r>
+    </w:p>
+    <w:p>
+      <w:pPr>
+        <w:autoSpaceDE w:val="0"/>
+        <w:autoSpaceDN w:val="0"/>
+        <w:adjustRightInd w:val="0"/>
+        <w:spacing w:after="0" w:line="240" w:lineRule="auto"/>
+        <w:rPr>
+          <w:rFonts w:ascii="Arial" w:hAnsi="Arial" w:cs="Arial"/>
+          <w:color w:val="000000"/>
+          <w:sz w:val="36"/>
+          <w:szCs w:val="36"/>
+          <w:lang w:bidi="hi-IN"/>
+        </w:rPr>
+      </w:pPr>
+      <w:r>
+        <w:rPr>
+          <w:rFonts w:ascii="Arial" w:hAnsi="Arial" w:cs="Arial"/>
+          <w:color w:val="000000"/>
+          <w:sz w:val="36"/>
+          <w:szCs w:val="36"/>
+          <w:lang w:bidi="hi-IN"/>
+        </w:rPr>
+        <w:t>(</w:t>
+      </w:r>
+      <w:proofErr w:type="gramStart"/>
+      <w:r>
+        <w:rPr>
+          <w:rFonts w:ascii="Arial" w:hAnsi="Arial" w:cs="Arial"/>
+          <w:color w:val="000000"/>
+          <w:sz w:val="36"/>
+          <w:szCs w:val="36"/>
+          <w:lang w:bidi="hi-IN"/>
+        </w:rPr>
+        <w:t>praqjApa#</w:t>
+      </w:r>
+      <w:proofErr w:type="gramEnd"/>
+      <w:r>
+        <w:rPr>
+          <w:rFonts w:ascii="Arial" w:hAnsi="Arial" w:cs="Arial"/>
+          <w:color w:val="000000"/>
+          <w:sz w:val="36"/>
+          <w:szCs w:val="36"/>
+          <w:lang w:bidi="hi-IN"/>
+        </w:rPr>
+        <w:t>tirakAmayata - praqjApa#tEqrjAya#mAnAq - vyAya#cCantEq - mahya#miqmA - nmAqyA mAqyinAqn - dvica#tvAri(gm)Sat)</w:t>
+      </w:r>
+    </w:p>
+    <w:p>
+      <w:pPr>
+        <w:autoSpaceDE w:val="0"/>
+        <w:autoSpaceDN w:val="0"/>
+        <w:adjustRightInd w:val="0"/>
+        <w:spacing w:after="0" w:line="240" w:lineRule="auto"/>
+        <w:rPr>
+          <w:rFonts w:ascii="Arial" w:hAnsi="Arial" w:cs="Arial"/>
+          <w:color w:val="000000"/>
+          <w:sz w:val="36"/>
+          <w:szCs w:val="36"/>
+          <w:lang w:bidi="hi-IN"/>
+        </w:rPr>
+      </w:pPr>
+    </w:p>
+    <w:p>
+      <w:pPr>
+        <w:autoSpaceDE w:val="0"/>
+        <w:autoSpaceDN w:val="0"/>
+        <w:adjustRightInd w:val="0"/>
+        <w:spacing w:after="0" w:line="240" w:lineRule="auto"/>
+        <w:rPr>
+          <w:rFonts w:ascii="Arial" w:hAnsi="Arial" w:cs="Arial"/>
+          <w:color w:val="000000"/>
+          <w:sz w:val="36"/>
+          <w:szCs w:val="36"/>
+          <w:lang w:bidi="hi-IN"/>
+        </w:rPr>
+      </w:pPr>
+      <w:r>
+        <w:rPr>
+          <w:rFonts w:ascii="Arial" w:hAnsi="Arial" w:cs="Arial"/>
+          <w:color w:val="000000"/>
+          <w:sz w:val="36"/>
+          <w:szCs w:val="36"/>
+          <w:lang w:bidi="hi-IN"/>
+        </w:rPr>
+        <w:t xml:space="preserve">First and Last Padam of First Prasnam </w:t>
+      </w:r>
+      <w:proofErr w:type="gramStart"/>
+      <w:r>
+        <w:rPr>
+          <w:rFonts w:ascii="Arial" w:hAnsi="Arial" w:cs="Arial"/>
+          <w:color w:val="000000"/>
+          <w:sz w:val="36"/>
+          <w:szCs w:val="36"/>
+          <w:lang w:bidi="hi-IN"/>
+        </w:rPr>
+        <w:t>Of</w:t>
+      </w:r>
+      <w:proofErr w:type="gramEnd"/>
+      <w:r>
+        <w:rPr>
+          <w:rFonts w:ascii="Arial" w:hAnsi="Arial" w:cs="Arial"/>
+          <w:color w:val="000000"/>
+          <w:sz w:val="36"/>
+          <w:szCs w:val="36"/>
+          <w:lang w:bidi="hi-IN"/>
+        </w:rPr>
+        <w:t xml:space="preserve"> Kandam 3:-</w:t>
+      </w:r>
+    </w:p>
+    <w:p>
+      <w:pPr>
+        <w:autoSpaceDE w:val="0"/>
+        <w:autoSpaceDN w:val="0"/>
+        <w:adjustRightInd w:val="0"/>
+        <w:spacing w:after="0" w:line="240" w:lineRule="auto"/>
+        <w:rPr>
+          <w:rFonts w:ascii="Arial" w:hAnsi="Arial" w:cs="Arial"/>
+          <w:color w:val="000000"/>
+          <w:sz w:val="36"/>
+          <w:szCs w:val="36"/>
+          <w:lang w:bidi="hi-IN"/>
+        </w:rPr>
+      </w:pPr>
+      <w:r>
+        <w:rPr>
+          <w:rFonts w:ascii="Arial" w:hAnsi="Arial" w:cs="Arial"/>
+          <w:color w:val="000000"/>
+          <w:sz w:val="36"/>
+          <w:szCs w:val="36"/>
+          <w:lang w:bidi="hi-IN"/>
+        </w:rPr>
+        <w:t>(</w:t>
+      </w:r>
+      <w:proofErr w:type="gramStart"/>
+      <w:r>
+        <w:rPr>
+          <w:rFonts w:ascii="Arial" w:hAnsi="Arial" w:cs="Arial"/>
+          <w:color w:val="000000"/>
+          <w:sz w:val="36"/>
+          <w:szCs w:val="36"/>
+          <w:lang w:bidi="hi-IN"/>
+        </w:rPr>
+        <w:t>praqjApa#</w:t>
+      </w:r>
+      <w:proofErr w:type="gramEnd"/>
+      <w:r>
+        <w:rPr>
+          <w:rFonts w:ascii="Arial" w:hAnsi="Arial" w:cs="Arial"/>
+          <w:color w:val="000000"/>
+          <w:sz w:val="36"/>
+          <w:szCs w:val="36"/>
+          <w:lang w:bidi="hi-IN"/>
+        </w:rPr>
+        <w:t>tirakAmayatAq -&amp;gni(gm) sa#muqdravA#sasaM )</w:t>
+      </w:r>
+    </w:p>
+    <w:p>
+      <w:pPr>
+        <w:autoSpaceDE w:val="0"/>
+        <w:autoSpaceDN w:val="0"/>
+        <w:adjustRightInd w:val="0"/>
+        <w:spacing w:after="0" w:line="240" w:lineRule="auto"/>
+        <w:rPr>
+          <w:rFonts w:ascii="Arial" w:hAnsi="Arial" w:cs="Arial"/>
+          <w:color w:val="000000"/>
+          <w:sz w:val="36"/>
+          <w:szCs w:val="36"/>
+          <w:lang w:bidi="hi-IN"/>
+        </w:rPr>
+      </w:pPr>
+    </w:p>
+    <w:p>
+      <w:pPr>
+        <w:autoSpaceDE w:val="0"/>
+        <w:autoSpaceDN w:val="0"/>
+        <w:adjustRightInd w:val="0"/>
+        <w:spacing w:after="0" w:line="240" w:lineRule="auto"/>
+        <w:rPr>
+          <w:rFonts w:ascii="Arial" w:hAnsi="Arial" w:cs="Arial"/>
+          <w:color w:val="000000"/>
+          <w:sz w:val="36"/>
+          <w:szCs w:val="36"/>
+          <w:lang w:bidi="hi-IN"/>
+        </w:rPr>
+      </w:pPr>
+      <w:r>
+        <w:rPr>
+          <w:rFonts w:ascii="Arial" w:hAnsi="Arial" w:cs="Arial"/>
+          <w:color w:val="000000"/>
+          <w:sz w:val="36"/>
+          <w:szCs w:val="36"/>
+          <w:lang w:bidi="hi-IN"/>
+        </w:rPr>
+        <w:t xml:space="preserve">|| </w:t>
+      </w:r>
+      <w:proofErr w:type="gramStart"/>
+      <w:r>
+        <w:rPr>
+          <w:rFonts w:ascii="Arial" w:hAnsi="Arial" w:cs="Arial"/>
+          <w:color w:val="000000"/>
+          <w:sz w:val="36"/>
+          <w:szCs w:val="36"/>
+          <w:lang w:bidi="hi-IN"/>
+        </w:rPr>
+        <w:t>hari#</w:t>
+      </w:r>
+      <w:proofErr w:type="gramEnd"/>
+      <w:r>
+        <w:rPr>
+          <w:rFonts w:ascii="Arial" w:hAnsi="Arial" w:cs="Arial"/>
+          <w:color w:val="000000"/>
+          <w:sz w:val="36"/>
+          <w:szCs w:val="36"/>
+          <w:lang w:bidi="hi-IN"/>
+        </w:rPr>
+        <w:t>H OM ||</w:t>
       </w:r>
     </w:p>
     <w:p>
@@ -5315,7 +5893,29 @@
           <w:lang w:bidi="hi-IN"/>
         </w:rPr>
         <w:lastRenderedPageBreak/>
-        <w:t>|| kRuShNa yajurvEdIya taittirIya saMhitAyAM tRutIyakANDE pada pAThE prathamaH praSnaH samAptaH ||</w:t>
+        <w:t xml:space="preserve">|| </w:t>
+      </w:r>
+      <w:proofErr w:type="gramStart"/>
+      <w:r>
+        <w:rPr>
+          <w:rFonts w:ascii="Arial" w:hAnsi="Arial" w:cs="Arial"/>
+          <w:color w:val="000000"/>
+          <w:sz w:val="36"/>
+          <w:szCs w:val="36"/>
+          <w:lang w:bidi="hi-IN"/>
+        </w:rPr>
+        <w:t>kRuShNa</w:t>
+      </w:r>
+      <w:proofErr w:type="gramEnd"/>
+      <w:r>
+        <w:rPr>
+          <w:rFonts w:ascii="Arial" w:hAnsi="Arial" w:cs="Arial"/>
+          <w:color w:val="000000"/>
+          <w:sz w:val="36"/>
+          <w:szCs w:val="36"/>
+          <w:lang w:bidi="hi-IN"/>
+        </w:rPr>
+        <w:t xml:space="preserve"> yajurvEdIya taittirIya saMhitAyAM tRutIyakANDE pada pAThE prathamaH praSnaH samAptaH ||</w:t>
       </w:r>
     </w:p>
     <w:p>
@@ -5473,7 +6073,7 @@
         <w:sz w:val="28"/>
         <w:szCs w:val="28"/>
       </w:rPr>
-      <w:t>4</w:t>
+      <w:t>2</w:t>
     </w:r>
     <w:r>
       <w:rPr>
@@ -5634,7 +6234,7 @@
         <w:sz w:val="28"/>
         <w:szCs w:val="28"/>
       </w:rPr>
-      <w:t>3</w:t>
+      <w:t>19</w:t>
     </w:r>
     <w:r>
       <w:rPr>
@@ -5743,7 +6343,27 @@
         <w:sz w:val="32"/>
         <w:szCs w:val="32"/>
       </w:rPr>
-      <w:t xml:space="preserve"> 0.0</w:t>
+      <w:t xml:space="preserve"> </w:t>
+    </w:r>
+    <w:r>
+      <w:rPr>
+        <w:rFonts w:ascii="Arial" w:hAnsi="Arial" w:cs="Arial"/>
+        <w:b/>
+        <w:bCs/>
+        <w:sz w:val="32"/>
+        <w:szCs w:val="32"/>
+      </w:rPr>
+      <w:t>1</w:t>
+    </w:r>
+    <w:r>
+      <w:rPr>
+        <w:rFonts w:ascii="Arial" w:hAnsi="Arial" w:cs="Arial"/>
+        <w:b/>
+        <w:bCs/>
+        <w:sz w:val="32"/>
+        <w:szCs w:val="32"/>
+      </w:rPr>
+      <w:t>.0</w:t>
     </w:r>
     <w:r>
       <w:rPr>
@@ -5763,7 +6383,47 @@
         <w:sz w:val="32"/>
         <w:szCs w:val="32"/>
       </w:rPr>
-      <w:t xml:space="preserve">dated October 31, 2019   </w:t>
+      <w:t xml:space="preserve">dated </w:t>
+    </w:r>
+    <w:r>
+      <w:rPr>
+        <w:rFonts w:ascii="Arial" w:hAnsi="Arial" w:cs="Arial"/>
+        <w:b/>
+        <w:bCs/>
+        <w:sz w:val="32"/>
+        <w:szCs w:val="32"/>
+      </w:rPr>
+      <w:t>Decemb</w:t>
+    </w:r>
+    <w:r>
+      <w:rPr>
+        <w:rFonts w:ascii="Arial" w:hAnsi="Arial" w:cs="Arial"/>
+        <w:b/>
+        <w:bCs/>
+        <w:sz w:val="32"/>
+        <w:szCs w:val="32"/>
+      </w:rPr>
+      <w:t>er 31, 20</w:t>
+    </w:r>
+    <w:r>
+      <w:rPr>
+        <w:rFonts w:ascii="Arial" w:hAnsi="Arial" w:cs="Arial"/>
+        <w:b/>
+        <w:bCs/>
+        <w:sz w:val="32"/>
+        <w:szCs w:val="32"/>
+      </w:rPr>
+      <w:t>20</w:t>
+    </w:r>
+    <w:r>
+      <w:rPr>
+        <w:rFonts w:ascii="Arial" w:hAnsi="Arial" w:cs="Arial"/>
+        <w:b/>
+        <w:bCs/>
+        <w:sz w:val="32"/>
+        <w:szCs w:val="32"/>
+      </w:rPr>
+      <w:t xml:space="preserve">  </w:t>
     </w:r>
     <w:r>
       <w:rPr>

</xml_diff>